<commit_message>
Final update on plots
</commit_message>
<xml_diff>
--- a/Praktikum1/project1.docx
+++ b/Praktikum1/project1.docx
@@ -13,7 +13,7 @@
           <w:sz w:val="32"/>
           <w:szCs w:val="32"/>
         </w:rPr>
-        <w:t xml:space="preserve"> →</w:t>
+        <w:t xml:space="preserve"> → </w:t>
       </w:r>
       <w:r>
         <w:rPr>
@@ -22,6 +22,226 @@
           <w:sz w:val="32"/>
           <w:szCs w:val="32"/>
         </w:rPr>
+        <w:t>Task 2:</w:t>
+      </w:r>
+      <w:r/>
+    </w:p>
+    <w:p>
+      <w:pPr>
+        <w:pStyle w:val="Normal"/>
+      </w:pPr>
+      <w:r>
+        <w:rPr/>
+      </w:r>
+      <w:r/>
+    </w:p>
+    <w:p>
+      <w:pPr>
+        <w:pStyle w:val="Normal"/>
+        <w:numPr>
+          <w:ilvl w:val="0"/>
+          <w:numId w:val="1"/>
+        </w:numPr>
+        <w:rPr>
+          <w:lang w:val="en-US"/>
+        </w:rPr>
+      </w:pPr>
+      <w:r>
+        <w:rPr>
+          <w:lang w:val="en-US"/>
+        </w:rPr>
+        <w:t>private or shared in omp parallel:</w:t>
+      </w:r>
+      <w:r/>
+    </w:p>
+    <w:p>
+      <w:pPr>
+        <w:pStyle w:val="Normal"/>
+        <w:numPr>
+          <w:ilvl w:val="1"/>
+          <w:numId w:val="1"/>
+        </w:numPr>
+        <w:rPr>
+          <w:sz w:val="24"/>
+          <w:sz w:val="24"/>
+          <w:szCs w:val="24"/>
+          <w:rFonts w:ascii="Liberation Serif" w:hAnsi="Liberation Serif" w:eastAsia="WenQuanYi Micro Hei" w:cs="Lohit Devanagari"/>
+          <w:color w:val="00000A"/>
+          <w:lang w:val="de-DE" w:eastAsia="zh-CN" w:bidi="hi-IN"/>
+        </w:rPr>
+      </w:pPr>
+      <w:r>
+        <w:rPr/>
+        <w:t>i : private</w:t>
+      </w:r>
+      <w:r/>
+    </w:p>
+    <w:p>
+      <w:pPr>
+        <w:pStyle w:val="Normal"/>
+        <w:numPr>
+          <w:ilvl w:val="1"/>
+          <w:numId w:val="1"/>
+        </w:numPr>
+        <w:rPr>
+          <w:sz w:val="24"/>
+          <w:sz w:val="24"/>
+          <w:szCs w:val="24"/>
+          <w:rFonts w:ascii="Liberation Serif" w:hAnsi="Liberation Serif" w:eastAsia="WenQuanYi Micro Hei" w:cs="Lohit Devanagari"/>
+          <w:color w:val="00000A"/>
+          <w:lang w:val="de-DE" w:eastAsia="zh-CN" w:bidi="hi-IN"/>
+        </w:rPr>
+      </w:pPr>
+      <w:r>
+        <w:rPr/>
+        <w:t>j : shared</w:t>
+      </w:r>
+      <w:r/>
+    </w:p>
+    <w:p>
+      <w:pPr>
+        <w:pStyle w:val="Normal"/>
+        <w:numPr>
+          <w:ilvl w:val="1"/>
+          <w:numId w:val="1"/>
+        </w:numPr>
+        <w:rPr>
+          <w:sz w:val="24"/>
+          <w:sz w:val="24"/>
+          <w:szCs w:val="24"/>
+          <w:rFonts w:ascii="Liberation Serif" w:hAnsi="Liberation Serif" w:eastAsia="WenQuanYi Micro Hei" w:cs="Lohit Devanagari"/>
+          <w:color w:val="00000A"/>
+          <w:lang w:val="de-DE" w:eastAsia="zh-CN" w:bidi="hi-IN"/>
+        </w:rPr>
+      </w:pPr>
+      <w:r>
+        <w:rPr/>
+        <w:t>g1 : private</w:t>
+      </w:r>
+      <w:r/>
+    </w:p>
+    <w:p>
+      <w:pPr>
+        <w:pStyle w:val="Normal"/>
+        <w:numPr>
+          <w:ilvl w:val="1"/>
+          <w:numId w:val="1"/>
+        </w:numPr>
+        <w:rPr>
+          <w:sz w:val="24"/>
+          <w:sz w:val="24"/>
+          <w:szCs w:val="24"/>
+          <w:rFonts w:ascii="Liberation Serif" w:hAnsi="Liberation Serif" w:eastAsia="WenQuanYi Micro Hei" w:cs="Lohit Devanagari"/>
+          <w:color w:val="00000A"/>
+          <w:lang w:val="de-DE" w:eastAsia="zh-CN" w:bidi="hi-IN"/>
+        </w:rPr>
+      </w:pPr>
+      <w:r>
+        <w:rPr/>
+        <w:t>g2 : shared</w:t>
+      </w:r>
+      <w:r/>
+    </w:p>
+    <w:p>
+      <w:pPr>
+        <w:pStyle w:val="Normal"/>
+        <w:numPr>
+          <w:ilvl w:val="0"/>
+          <w:numId w:val="1"/>
+        </w:numPr>
+        <w:rPr>
+          <w:lang w:val="en-US"/>
+        </w:rPr>
+      </w:pPr>
+      <w:r>
+        <w:rPr>
+          <w:lang w:val="en-US"/>
+        </w:rPr>
+        <w:t>private or shared in foo:</w:t>
+      </w:r>
+      <w:r/>
+    </w:p>
+    <w:p>
+      <w:pPr>
+        <w:pStyle w:val="Normal"/>
+        <w:numPr>
+          <w:ilvl w:val="1"/>
+          <w:numId w:val="1"/>
+        </w:numPr>
+        <w:rPr>
+          <w:sz w:val="24"/>
+          <w:sz w:val="24"/>
+          <w:szCs w:val="24"/>
+          <w:rFonts w:ascii="Liberation Serif" w:hAnsi="Liberation Serif" w:eastAsia="WenQuanYi Micro Hei" w:cs="Lohit Devanagari"/>
+          <w:color w:val="00000A"/>
+          <w:lang w:val="de-DE" w:eastAsia="zh-CN" w:bidi="hi-IN"/>
+        </w:rPr>
+      </w:pPr>
+      <w:r>
+        <w:rPr/>
+        <w:t>p : private</w:t>
+      </w:r>
+      <w:r/>
+    </w:p>
+    <w:p>
+      <w:pPr>
+        <w:pStyle w:val="Normal"/>
+        <w:numPr>
+          <w:ilvl w:val="1"/>
+          <w:numId w:val="1"/>
+        </w:numPr>
+        <w:rPr>
+          <w:sz w:val="24"/>
+          <w:sz w:val="24"/>
+          <w:szCs w:val="24"/>
+          <w:rFonts w:ascii="Liberation Serif" w:hAnsi="Liberation Serif" w:eastAsia="WenQuanYi Micro Hei" w:cs="Lohit Devanagari"/>
+          <w:color w:val="00000A"/>
+          <w:lang w:val="de-DE" w:eastAsia="zh-CN" w:bidi="hi-IN"/>
+        </w:rPr>
+      </w:pPr>
+      <w:r>
+        <w:rPr/>
+        <w:t>g1 : shared</w:t>
+      </w:r>
+      <w:r/>
+    </w:p>
+    <w:p>
+      <w:pPr>
+        <w:pStyle w:val="Normal"/>
+        <w:numPr>
+          <w:ilvl w:val="1"/>
+          <w:numId w:val="1"/>
+        </w:numPr>
+        <w:rPr>
+          <w:sz w:val="24"/>
+          <w:sz w:val="24"/>
+          <w:szCs w:val="24"/>
+          <w:rFonts w:ascii="Liberation Serif" w:hAnsi="Liberation Serif" w:eastAsia="WenQuanYi Micro Hei" w:cs="Lohit Devanagari"/>
+          <w:color w:val="00000A"/>
+          <w:lang w:val="de-DE" w:eastAsia="zh-CN" w:bidi="hi-IN"/>
+        </w:rPr>
+      </w:pPr>
+      <w:r>
+        <w:rPr/>
+        <w:t>g2 : shared</w:t>
+      </w:r>
+      <w:r/>
+    </w:p>
+    <w:p>
+      <w:pPr>
+        <w:pStyle w:val="Normal"/>
+      </w:pPr>
+      <w:r>
+        <w:rPr/>
+      </w:r>
+      <w:r/>
+    </w:p>
+    <w:p>
+      <w:pPr>
+        <w:pStyle w:val="Normal"/>
+      </w:pPr>
+      <w:r>
+        <w:rPr/>
         <w:t xml:space="preserve"> </w:t>
       </w:r>
       <w:r>
@@ -31,227 +251,7 @@
           <w:sz w:val="32"/>
           <w:szCs w:val="32"/>
         </w:rPr>
-        <w:t>Task 2:</w:t>
-      </w:r>
-      <w:r/>
-    </w:p>
-    <w:p>
-      <w:pPr>
-        <w:pStyle w:val="Normal"/>
-      </w:pPr>
-      <w:r>
-        <w:rPr/>
-      </w:r>
-      <w:r/>
-    </w:p>
-    <w:p>
-      <w:pPr>
-        <w:pStyle w:val="Normal"/>
-        <w:numPr>
-          <w:ilvl w:val="0"/>
-          <w:numId w:val="1"/>
-        </w:numPr>
-        <w:rPr>
-          <w:lang w:val="en-US"/>
-        </w:rPr>
-      </w:pPr>
-      <w:r>
-        <w:rPr>
-          <w:lang w:val="en-US"/>
-        </w:rPr>
-        <w:t>private or shared in omp parallel:</w:t>
-      </w:r>
-      <w:r/>
-    </w:p>
-    <w:p>
-      <w:pPr>
-        <w:pStyle w:val="Normal"/>
-        <w:numPr>
-          <w:ilvl w:val="1"/>
-          <w:numId w:val="1"/>
-        </w:numPr>
-        <w:rPr>
-          <w:sz w:val="24"/>
-          <w:sz w:val="24"/>
-          <w:szCs w:val="24"/>
-          <w:rFonts w:ascii="Liberation Serif" w:hAnsi="Liberation Serif" w:eastAsia="WenQuanYi Micro Hei" w:cs="Lohit Devanagari"/>
-          <w:color w:val="00000A"/>
-          <w:lang w:val="de-DE" w:eastAsia="zh-CN" w:bidi="hi-IN"/>
-        </w:rPr>
-      </w:pPr>
-      <w:r>
-        <w:rPr/>
-        <w:t>i : private</w:t>
-      </w:r>
-      <w:r/>
-    </w:p>
-    <w:p>
-      <w:pPr>
-        <w:pStyle w:val="Normal"/>
-        <w:numPr>
-          <w:ilvl w:val="1"/>
-          <w:numId w:val="1"/>
-        </w:numPr>
-        <w:rPr>
-          <w:sz w:val="24"/>
-          <w:sz w:val="24"/>
-          <w:szCs w:val="24"/>
-          <w:rFonts w:ascii="Liberation Serif" w:hAnsi="Liberation Serif" w:eastAsia="WenQuanYi Micro Hei" w:cs="Lohit Devanagari"/>
-          <w:color w:val="00000A"/>
-          <w:lang w:val="de-DE" w:eastAsia="zh-CN" w:bidi="hi-IN"/>
-        </w:rPr>
-      </w:pPr>
-      <w:r>
-        <w:rPr/>
-        <w:t>j : shared</w:t>
-      </w:r>
-      <w:r/>
-    </w:p>
-    <w:p>
-      <w:pPr>
-        <w:pStyle w:val="Normal"/>
-        <w:numPr>
-          <w:ilvl w:val="1"/>
-          <w:numId w:val="1"/>
-        </w:numPr>
-        <w:rPr>
-          <w:sz w:val="24"/>
-          <w:sz w:val="24"/>
-          <w:szCs w:val="24"/>
-          <w:rFonts w:ascii="Liberation Serif" w:hAnsi="Liberation Serif" w:eastAsia="WenQuanYi Micro Hei" w:cs="Lohit Devanagari"/>
-          <w:color w:val="00000A"/>
-          <w:lang w:val="de-DE" w:eastAsia="zh-CN" w:bidi="hi-IN"/>
-        </w:rPr>
-      </w:pPr>
-      <w:r>
-        <w:rPr/>
-        <w:t>g1 : private</w:t>
-      </w:r>
-      <w:r/>
-    </w:p>
-    <w:p>
-      <w:pPr>
-        <w:pStyle w:val="Normal"/>
-        <w:numPr>
-          <w:ilvl w:val="1"/>
-          <w:numId w:val="1"/>
-        </w:numPr>
-        <w:rPr>
-          <w:sz w:val="24"/>
-          <w:sz w:val="24"/>
-          <w:szCs w:val="24"/>
-          <w:rFonts w:ascii="Liberation Serif" w:hAnsi="Liberation Serif" w:eastAsia="WenQuanYi Micro Hei" w:cs="Lohit Devanagari"/>
-          <w:color w:val="00000A"/>
-          <w:lang w:val="de-DE" w:eastAsia="zh-CN" w:bidi="hi-IN"/>
-        </w:rPr>
-      </w:pPr>
-      <w:r>
-        <w:rPr/>
-        <w:t>g2 : shared</w:t>
-      </w:r>
-      <w:r/>
-    </w:p>
-    <w:p>
-      <w:pPr>
-        <w:pStyle w:val="Normal"/>
-        <w:numPr>
-          <w:ilvl w:val="0"/>
-          <w:numId w:val="1"/>
-        </w:numPr>
-        <w:rPr>
-          <w:lang w:val="en-US"/>
-        </w:rPr>
-      </w:pPr>
-      <w:r>
-        <w:rPr>
-          <w:lang w:val="en-US"/>
-        </w:rPr>
-        <w:t>private or shared in foo:</w:t>
-      </w:r>
-      <w:r/>
-    </w:p>
-    <w:p>
-      <w:pPr>
-        <w:pStyle w:val="Normal"/>
-        <w:numPr>
-          <w:ilvl w:val="1"/>
-          <w:numId w:val="1"/>
-        </w:numPr>
-        <w:rPr>
-          <w:sz w:val="24"/>
-          <w:sz w:val="24"/>
-          <w:szCs w:val="24"/>
-          <w:rFonts w:ascii="Liberation Serif" w:hAnsi="Liberation Serif" w:eastAsia="WenQuanYi Micro Hei" w:cs="Lohit Devanagari"/>
-          <w:color w:val="00000A"/>
-          <w:lang w:val="de-DE" w:eastAsia="zh-CN" w:bidi="hi-IN"/>
-        </w:rPr>
-      </w:pPr>
-      <w:r>
-        <w:rPr/>
-        <w:t>p : private</w:t>
-      </w:r>
-      <w:r/>
-    </w:p>
-    <w:p>
-      <w:pPr>
-        <w:pStyle w:val="Normal"/>
-        <w:numPr>
-          <w:ilvl w:val="1"/>
-          <w:numId w:val="1"/>
-        </w:numPr>
-        <w:rPr>
-          <w:sz w:val="24"/>
-          <w:sz w:val="24"/>
-          <w:szCs w:val="24"/>
-          <w:rFonts w:ascii="Liberation Serif" w:hAnsi="Liberation Serif" w:eastAsia="WenQuanYi Micro Hei" w:cs="Lohit Devanagari"/>
-          <w:color w:val="00000A"/>
-          <w:lang w:val="de-DE" w:eastAsia="zh-CN" w:bidi="hi-IN"/>
-        </w:rPr>
-      </w:pPr>
-      <w:r>
-        <w:rPr/>
-        <w:t>g1 : shared</w:t>
-      </w:r>
-      <w:r/>
-    </w:p>
-    <w:p>
-      <w:pPr>
-        <w:pStyle w:val="Normal"/>
-        <w:numPr>
-          <w:ilvl w:val="1"/>
-          <w:numId w:val="1"/>
-        </w:numPr>
-        <w:rPr>
-          <w:sz w:val="24"/>
-          <w:sz w:val="24"/>
-          <w:szCs w:val="24"/>
-          <w:rFonts w:ascii="Liberation Serif" w:hAnsi="Liberation Serif" w:eastAsia="WenQuanYi Micro Hei" w:cs="Lohit Devanagari"/>
-          <w:color w:val="00000A"/>
-          <w:lang w:val="de-DE" w:eastAsia="zh-CN" w:bidi="hi-IN"/>
-        </w:rPr>
-      </w:pPr>
-      <w:r>
-        <w:rPr/>
-        <w:t>g2 : shared</w:t>
-      </w:r>
-      <w:r/>
-    </w:p>
-    <w:p>
-      <w:pPr>
-        <w:pStyle w:val="Normal"/>
-      </w:pPr>
-      <w:r>
-        <w:rPr/>
-      </w:r>
-      <w:r/>
-    </w:p>
-    <w:p>
-      <w:pPr>
-        <w:pStyle w:val="Normal"/>
-      </w:pPr>
-      <w:r>
-        <w:rPr/>
-        <w:t xml:space="preserve"> </w:t>
+        <w:t xml:space="preserve">→ </w:t>
       </w:r>
       <w:r>
         <w:rPr>
@@ -260,24 +260,6 @@
           <w:sz w:val="32"/>
           <w:szCs w:val="32"/>
         </w:rPr>
-        <w:t>→</w:t>
-      </w:r>
-      <w:r>
-        <w:rPr>
-          <w:b/>
-          <w:bCs/>
-          <w:sz w:val="32"/>
-          <w:szCs w:val="32"/>
-        </w:rPr>
-        <w:t xml:space="preserve"> </w:t>
-      </w:r>
-      <w:r>
-        <w:rPr>
-          <w:b/>
-          <w:bCs/>
-          <w:sz w:val="32"/>
-          <w:szCs w:val="32"/>
-        </w:rPr>
         <w:t xml:space="preserve">Task 3: </w:t>
       </w:r>
       <w:r>
@@ -311,6 +293,29 @@
       </w:pPr>
       <w:r>
         <w:rPr/>
+      </w:r>
+      <w:r/>
+    </w:p>
+    <w:p>
+      <w:pPr>
+        <w:pStyle w:val="Normal"/>
+        <w:rPr>
+          <w:sz w:val="24"/>
+          <w:sz w:val="24"/>
+          <w:szCs w:val="24"/>
+          <w:rFonts w:ascii="Liberation Serif" w:hAnsi="Liberation Serif" w:eastAsia="WenQuanYi Micro Hei" w:cs="Lohit Devanagari"/>
+          <w:color w:val="00000A"/>
+          <w:lang w:val="de-DE" w:eastAsia="zh-CN" w:bidi="hi-IN"/>
+        </w:rPr>
+      </w:pPr>
+      <w:r>
+        <w:rPr>
+          <w:rFonts w:eastAsia="WenQuanYi Micro Hei" w:cs="Lohit Devanagari"/>
+          <w:color w:val="00000A"/>
+          <w:sz w:val="24"/>
+          <w:szCs w:val="24"/>
+          <w:lang w:val="de-DE" w:eastAsia="zh-CN" w:bidi="hi-IN"/>
+        </w:rPr>
         <w:drawing>
           <wp:anchor behindDoc="0" distT="0" distB="0" distL="0" distR="0" simplePos="0" locked="0" layoutInCell="1" allowOverlap="1" relativeHeight="2">
             <wp:simplePos x="0" y="0"/>
@@ -379,177 +384,220 @@
         </w:rPr>
       </w:pPr>
       <w:r>
-        <w:rPr/>
-      </w:r>
-      <w:r/>
-    </w:p>
-    <w:p>
-      <w:pPr>
-        <w:pStyle w:val="Normal"/>
-        <w:rPr>
-          <w:sz w:val="24"/>
-          <w:sz w:val="24"/>
-          <w:szCs w:val="24"/>
-          <w:rFonts w:ascii="Liberation Serif" w:hAnsi="Liberation Serif" w:eastAsia="WenQuanYi Micro Hei" w:cs="Lohit Devanagari"/>
-          <w:color w:val="00000A"/>
-          <w:lang w:val="de-DE" w:eastAsia="zh-CN" w:bidi="hi-IN"/>
-        </w:rPr>
-      </w:pPr>
-      <w:r>
-        <w:rPr/>
-      </w:r>
-      <w:r/>
-    </w:p>
-    <w:p>
-      <w:pPr>
-        <w:pStyle w:val="Normal"/>
-        <w:rPr>
-          <w:sz w:val="24"/>
-          <w:sz w:val="24"/>
-          <w:szCs w:val="24"/>
-          <w:rFonts w:ascii="Liberation Serif" w:hAnsi="Liberation Serif" w:eastAsia="WenQuanYi Micro Hei" w:cs="Lohit Devanagari"/>
-          <w:color w:val="00000A"/>
-          <w:lang w:val="de-DE" w:eastAsia="zh-CN" w:bidi="hi-IN"/>
-        </w:rPr>
-      </w:pPr>
-      <w:r>
-        <w:rPr/>
-      </w:r>
-      <w:r/>
-    </w:p>
-    <w:p>
-      <w:pPr>
-        <w:pStyle w:val="Normal"/>
-        <w:rPr>
-          <w:sz w:val="24"/>
-          <w:sz w:val="24"/>
-          <w:szCs w:val="24"/>
-          <w:rFonts w:ascii="Liberation Serif" w:hAnsi="Liberation Serif" w:eastAsia="WenQuanYi Micro Hei" w:cs="Lohit Devanagari"/>
-          <w:color w:val="00000A"/>
-          <w:lang w:val="de-DE" w:eastAsia="zh-CN" w:bidi="hi-IN"/>
-        </w:rPr>
-      </w:pPr>
-      <w:r>
-        <w:rPr/>
-      </w:r>
-      <w:r/>
-    </w:p>
-    <w:p>
-      <w:pPr>
-        <w:pStyle w:val="Normal"/>
-        <w:rPr>
-          <w:sz w:val="24"/>
-          <w:sz w:val="24"/>
-          <w:szCs w:val="24"/>
-          <w:rFonts w:ascii="Liberation Serif" w:hAnsi="Liberation Serif" w:eastAsia="WenQuanYi Micro Hei" w:cs="Lohit Devanagari"/>
-          <w:color w:val="00000A"/>
-          <w:lang w:val="de-DE" w:eastAsia="zh-CN" w:bidi="hi-IN"/>
-        </w:rPr>
-      </w:pPr>
-      <w:r>
-        <w:rPr/>
-      </w:r>
-      <w:r/>
-    </w:p>
-    <w:p>
-      <w:pPr>
-        <w:pStyle w:val="Normal"/>
-        <w:rPr>
-          <w:sz w:val="24"/>
-          <w:sz w:val="24"/>
-          <w:szCs w:val="24"/>
-          <w:rFonts w:ascii="Liberation Serif" w:hAnsi="Liberation Serif" w:eastAsia="WenQuanYi Micro Hei" w:cs="Lohit Devanagari"/>
-          <w:color w:val="00000A"/>
-          <w:lang w:val="de-DE" w:eastAsia="zh-CN" w:bidi="hi-IN"/>
-        </w:rPr>
-      </w:pPr>
-      <w:r>
-        <w:rPr/>
-      </w:r>
-      <w:r/>
-    </w:p>
-    <w:p>
-      <w:pPr>
-        <w:pStyle w:val="Normal"/>
-        <w:rPr>
-          <w:sz w:val="24"/>
-          <w:sz w:val="24"/>
-          <w:szCs w:val="24"/>
-          <w:rFonts w:ascii="Liberation Serif" w:hAnsi="Liberation Serif" w:eastAsia="WenQuanYi Micro Hei" w:cs="Lohit Devanagari"/>
-          <w:color w:val="00000A"/>
-          <w:lang w:val="de-DE" w:eastAsia="zh-CN" w:bidi="hi-IN"/>
-        </w:rPr>
-      </w:pPr>
-      <w:r>
-        <w:rPr/>
-      </w:r>
-      <w:r/>
-    </w:p>
-    <w:p>
-      <w:pPr>
-        <w:pStyle w:val="Normal"/>
-        <w:rPr>
-          <w:sz w:val="24"/>
-          <w:sz w:val="24"/>
-          <w:szCs w:val="24"/>
-          <w:rFonts w:ascii="Liberation Serif" w:hAnsi="Liberation Serif" w:eastAsia="WenQuanYi Micro Hei" w:cs="Lohit Devanagari"/>
-          <w:color w:val="00000A"/>
-          <w:lang w:val="de-DE" w:eastAsia="zh-CN" w:bidi="hi-IN"/>
-        </w:rPr>
-      </w:pPr>
-      <w:r>
-        <w:rPr/>
-      </w:r>
-      <w:r/>
-    </w:p>
-    <w:p>
-      <w:pPr>
-        <w:pStyle w:val="Normal"/>
-        <w:rPr>
-          <w:sz w:val="24"/>
-          <w:sz w:val="24"/>
-          <w:szCs w:val="24"/>
-          <w:rFonts w:ascii="Liberation Serif" w:hAnsi="Liberation Serif" w:eastAsia="WenQuanYi Micro Hei" w:cs="Lohit Devanagari"/>
-          <w:color w:val="00000A"/>
-          <w:lang w:val="de-DE" w:eastAsia="zh-CN" w:bidi="hi-IN"/>
-        </w:rPr>
-      </w:pPr>
-      <w:r>
-        <w:rPr/>
-      </w:r>
-      <w:r/>
-    </w:p>
-    <w:p>
-      <w:pPr>
-        <w:pStyle w:val="Normal"/>
-        <w:rPr>
-          <w:sz w:val="24"/>
-          <w:sz w:val="24"/>
-          <w:szCs w:val="24"/>
-          <w:rFonts w:ascii="Liberation Serif" w:hAnsi="Liberation Serif" w:eastAsia="WenQuanYi Micro Hei" w:cs="Lohit Devanagari"/>
-          <w:color w:val="00000A"/>
-          <w:lang w:val="de-DE" w:eastAsia="zh-CN" w:bidi="hi-IN"/>
-        </w:rPr>
-      </w:pPr>
-      <w:r>
-        <w:rPr/>
-      </w:r>
-      <w:r/>
-    </w:p>
-    <w:p>
-      <w:pPr>
-        <w:pStyle w:val="Normal"/>
-        <w:rPr>
-          <w:sz w:val="24"/>
-          <w:sz w:val="24"/>
-          <w:szCs w:val="24"/>
-          <w:rFonts w:ascii="Liberation Serif" w:hAnsi="Liberation Serif" w:eastAsia="WenQuanYi Micro Hei" w:cs="Lohit Devanagari"/>
-          <w:color w:val="00000A"/>
-          <w:lang w:val="de-DE" w:eastAsia="zh-CN" w:bidi="hi-IN"/>
-        </w:rPr>
-      </w:pPr>
-      <w:r>
-        <w:rPr/>
+        <w:rPr>
+          <w:rFonts w:eastAsia="WenQuanYi Micro Hei" w:cs="Lohit Devanagari"/>
+          <w:color w:val="00000A"/>
+          <w:sz w:val="24"/>
+          <w:szCs w:val="24"/>
+          <w:lang w:val="de-DE" w:eastAsia="zh-CN" w:bidi="hi-IN"/>
+        </w:rPr>
+      </w:r>
+      <w:r/>
+    </w:p>
+    <w:p>
+      <w:pPr>
+        <w:pStyle w:val="Normal"/>
+        <w:rPr>
+          <w:sz w:val="24"/>
+          <w:sz w:val="24"/>
+          <w:szCs w:val="24"/>
+          <w:rFonts w:ascii="Liberation Serif" w:hAnsi="Liberation Serif" w:eastAsia="WenQuanYi Micro Hei" w:cs="Lohit Devanagari"/>
+          <w:color w:val="00000A"/>
+          <w:lang w:val="de-DE" w:eastAsia="zh-CN" w:bidi="hi-IN"/>
+        </w:rPr>
+      </w:pPr>
+      <w:r>
+        <w:rPr>
+          <w:rFonts w:eastAsia="WenQuanYi Micro Hei" w:cs="Lohit Devanagari"/>
+          <w:color w:val="00000A"/>
+          <w:sz w:val="24"/>
+          <w:szCs w:val="24"/>
+          <w:lang w:val="de-DE" w:eastAsia="zh-CN" w:bidi="hi-IN"/>
+        </w:rPr>
+      </w:r>
+      <w:r/>
+    </w:p>
+    <w:p>
+      <w:pPr>
+        <w:pStyle w:val="Normal"/>
+        <w:rPr>
+          <w:sz w:val="24"/>
+          <w:sz w:val="24"/>
+          <w:szCs w:val="24"/>
+          <w:rFonts w:ascii="Liberation Serif" w:hAnsi="Liberation Serif" w:eastAsia="WenQuanYi Micro Hei" w:cs="Lohit Devanagari"/>
+          <w:color w:val="00000A"/>
+          <w:lang w:val="de-DE" w:eastAsia="zh-CN" w:bidi="hi-IN"/>
+        </w:rPr>
+      </w:pPr>
+      <w:r>
+        <w:rPr>
+          <w:rFonts w:eastAsia="WenQuanYi Micro Hei" w:cs="Lohit Devanagari"/>
+          <w:color w:val="00000A"/>
+          <w:sz w:val="24"/>
+          <w:szCs w:val="24"/>
+          <w:lang w:val="de-DE" w:eastAsia="zh-CN" w:bidi="hi-IN"/>
+        </w:rPr>
+      </w:r>
+      <w:r/>
+    </w:p>
+    <w:p>
+      <w:pPr>
+        <w:pStyle w:val="Normal"/>
+        <w:rPr>
+          <w:sz w:val="24"/>
+          <w:sz w:val="24"/>
+          <w:szCs w:val="24"/>
+          <w:rFonts w:ascii="Liberation Serif" w:hAnsi="Liberation Serif" w:eastAsia="WenQuanYi Micro Hei" w:cs="Lohit Devanagari"/>
+          <w:color w:val="00000A"/>
+          <w:lang w:val="de-DE" w:eastAsia="zh-CN" w:bidi="hi-IN"/>
+        </w:rPr>
+      </w:pPr>
+      <w:r>
+        <w:rPr>
+          <w:rFonts w:eastAsia="WenQuanYi Micro Hei" w:cs="Lohit Devanagari"/>
+          <w:color w:val="00000A"/>
+          <w:sz w:val="24"/>
+          <w:szCs w:val="24"/>
+          <w:lang w:val="de-DE" w:eastAsia="zh-CN" w:bidi="hi-IN"/>
+        </w:rPr>
+      </w:r>
+      <w:r/>
+    </w:p>
+    <w:p>
+      <w:pPr>
+        <w:pStyle w:val="Normal"/>
+        <w:rPr>
+          <w:sz w:val="24"/>
+          <w:sz w:val="24"/>
+          <w:szCs w:val="24"/>
+          <w:rFonts w:ascii="Liberation Serif" w:hAnsi="Liberation Serif" w:eastAsia="WenQuanYi Micro Hei" w:cs="Lohit Devanagari"/>
+          <w:color w:val="00000A"/>
+          <w:lang w:val="de-DE" w:eastAsia="zh-CN" w:bidi="hi-IN"/>
+        </w:rPr>
+      </w:pPr>
+      <w:r>
+        <w:rPr>
+          <w:rFonts w:eastAsia="WenQuanYi Micro Hei" w:cs="Lohit Devanagari"/>
+          <w:color w:val="00000A"/>
+          <w:sz w:val="24"/>
+          <w:szCs w:val="24"/>
+          <w:lang w:val="de-DE" w:eastAsia="zh-CN" w:bidi="hi-IN"/>
+        </w:rPr>
+      </w:r>
+      <w:r/>
+    </w:p>
+    <w:p>
+      <w:pPr>
+        <w:pStyle w:val="Normal"/>
+        <w:rPr>
+          <w:sz w:val="24"/>
+          <w:sz w:val="24"/>
+          <w:szCs w:val="24"/>
+          <w:rFonts w:ascii="Liberation Serif" w:hAnsi="Liberation Serif" w:eastAsia="WenQuanYi Micro Hei" w:cs="Lohit Devanagari"/>
+          <w:color w:val="00000A"/>
+          <w:lang w:val="de-DE" w:eastAsia="zh-CN" w:bidi="hi-IN"/>
+        </w:rPr>
+      </w:pPr>
+      <w:r>
+        <w:rPr>
+          <w:rFonts w:eastAsia="WenQuanYi Micro Hei" w:cs="Lohit Devanagari"/>
+          <w:color w:val="00000A"/>
+          <w:sz w:val="24"/>
+          <w:szCs w:val="24"/>
+          <w:lang w:val="de-DE" w:eastAsia="zh-CN" w:bidi="hi-IN"/>
+        </w:rPr>
+      </w:r>
+      <w:r/>
+    </w:p>
+    <w:p>
+      <w:pPr>
+        <w:pStyle w:val="Normal"/>
+        <w:rPr>
+          <w:sz w:val="24"/>
+          <w:sz w:val="24"/>
+          <w:szCs w:val="24"/>
+          <w:rFonts w:ascii="Liberation Serif" w:hAnsi="Liberation Serif" w:eastAsia="WenQuanYi Micro Hei" w:cs="Lohit Devanagari"/>
+          <w:color w:val="00000A"/>
+          <w:lang w:val="de-DE" w:eastAsia="zh-CN" w:bidi="hi-IN"/>
+        </w:rPr>
+      </w:pPr>
+      <w:r>
+        <w:rPr>
+          <w:rFonts w:eastAsia="WenQuanYi Micro Hei" w:cs="Lohit Devanagari"/>
+          <w:color w:val="00000A"/>
+          <w:sz w:val="24"/>
+          <w:szCs w:val="24"/>
+          <w:lang w:val="de-DE" w:eastAsia="zh-CN" w:bidi="hi-IN"/>
+        </w:rPr>
+      </w:r>
+      <w:r/>
+    </w:p>
+    <w:p>
+      <w:pPr>
+        <w:pStyle w:val="Normal"/>
+        <w:rPr>
+          <w:sz w:val="24"/>
+          <w:sz w:val="24"/>
+          <w:szCs w:val="24"/>
+          <w:rFonts w:ascii="Liberation Serif" w:hAnsi="Liberation Serif" w:eastAsia="WenQuanYi Micro Hei" w:cs="Lohit Devanagari"/>
+          <w:color w:val="00000A"/>
+          <w:lang w:val="de-DE" w:eastAsia="zh-CN" w:bidi="hi-IN"/>
+        </w:rPr>
+      </w:pPr>
+      <w:r>
+        <w:rPr>
+          <w:rFonts w:eastAsia="WenQuanYi Micro Hei" w:cs="Lohit Devanagari"/>
+          <w:color w:val="00000A"/>
+          <w:sz w:val="24"/>
+          <w:szCs w:val="24"/>
+          <w:lang w:val="de-DE" w:eastAsia="zh-CN" w:bidi="hi-IN"/>
+        </w:rPr>
+      </w:r>
+      <w:r/>
+    </w:p>
+    <w:p>
+      <w:pPr>
+        <w:pStyle w:val="Normal"/>
+        <w:rPr>
+          <w:sz w:val="24"/>
+          <w:sz w:val="24"/>
+          <w:szCs w:val="24"/>
+          <w:rFonts w:ascii="Liberation Serif" w:hAnsi="Liberation Serif" w:eastAsia="WenQuanYi Micro Hei" w:cs="Lohit Devanagari"/>
+          <w:color w:val="00000A"/>
+          <w:lang w:val="de-DE" w:eastAsia="zh-CN" w:bidi="hi-IN"/>
+        </w:rPr>
+      </w:pPr>
+      <w:r>
+        <w:rPr>
+          <w:rFonts w:eastAsia="WenQuanYi Micro Hei" w:cs="Lohit Devanagari"/>
+          <w:color w:val="00000A"/>
+          <w:sz w:val="24"/>
+          <w:szCs w:val="24"/>
+          <w:lang w:val="de-DE" w:eastAsia="zh-CN" w:bidi="hi-IN"/>
+        </w:rPr>
+      </w:r>
+      <w:r/>
+    </w:p>
+    <w:p>
+      <w:pPr>
+        <w:pStyle w:val="Normal"/>
+        <w:rPr>
+          <w:sz w:val="24"/>
+          <w:sz w:val="24"/>
+          <w:szCs w:val="24"/>
+          <w:rFonts w:ascii="Liberation Serif" w:hAnsi="Liberation Serif" w:eastAsia="WenQuanYi Micro Hei" w:cs="Lohit Devanagari"/>
+          <w:color w:val="00000A"/>
+          <w:lang w:val="de-DE" w:eastAsia="zh-CN" w:bidi="hi-IN"/>
+        </w:rPr>
+      </w:pPr>
+      <w:r>
+        <w:rPr>
+          <w:rFonts w:eastAsia="WenQuanYi Micro Hei" w:cs="Lohit Devanagari"/>
+          <w:color w:val="00000A"/>
+          <w:sz w:val="24"/>
+          <w:szCs w:val="24"/>
+          <w:lang w:val="de-DE" w:eastAsia="zh-CN" w:bidi="hi-IN"/>
+        </w:rPr>
       </w:r>
       <w:r/>
     </w:p>
@@ -564,16 +612,7 @@
           <w:sz w:val="32"/>
           <w:szCs w:val="32"/>
         </w:rPr>
-        <w:t>→</w:t>
-      </w:r>
-      <w:r>
-        <w:rPr>
-          <w:b/>
-          <w:bCs/>
-          <w:sz w:val="32"/>
-          <w:szCs w:val="32"/>
-        </w:rPr>
-        <w:t xml:space="preserve"> </w:t>
+        <w:t xml:space="preserve">→ </w:t>
       </w:r>
       <w:r>
         <w:rPr>
@@ -686,11 +725,7 @@
       <w:r>
         <w:rPr/>
         <w:tab/>
-        <w:t xml:space="preserve">e) </w:t>
-      </w:r>
-      <w:r>
-        <w:rPr/>
-        <w:t xml:space="preserve">Die Funktion müsste parallel aufrufbar sein. Da sie ja ausgehend vom selben seed immer die gleiche Kette von Pseudo-zufälligen Nummern liefert, würde sonst jeder Thread dieselben „Zufallszahlen“ generieren. Daher wäre es essentiell, dass rand() auch parallel aufgerufen werden kann, ohne dadurch </w:t>
+        <w:t xml:space="preserve">e) Die Funktion müsste parallel aufrufbar sein. Da sie ja ausgehend vom selben seed immer die gleiche Kette von Pseudo-zufälligen Nummern liefert, würde sonst jeder Thread dieselben „Zufallszahlen“ generieren. Daher wäre es essentiell, dass rand() auch parallel aufgerufen werden kann, ohne dadurch </w:t>
       </w:r>
       <w:bookmarkStart w:id="0" w:name="__DdeLink__36_663339361"/>
       <w:bookmarkEnd w:id="0"/>
@@ -713,330 +748,450 @@
         </w:rPr>
       </w:pPr>
       <w:r>
-        <w:rPr/>
-      </w:r>
-      <w:r/>
-    </w:p>
-    <w:p>
-      <w:pPr>
-        <w:pStyle w:val="Normal"/>
-        <w:rPr>
-          <w:sz w:val="24"/>
-          <w:sz w:val="24"/>
-          <w:szCs w:val="24"/>
-          <w:rFonts w:ascii="Liberation Serif" w:hAnsi="Liberation Serif" w:eastAsia="WenQuanYi Micro Hei" w:cs="Lohit Devanagari"/>
-          <w:color w:val="00000A"/>
-          <w:lang w:val="de-DE" w:eastAsia="zh-CN" w:bidi="hi-IN"/>
-        </w:rPr>
-      </w:pPr>
-      <w:r>
-        <w:rPr/>
-      </w:r>
-      <w:r/>
-    </w:p>
-    <w:p>
-      <w:pPr>
-        <w:pStyle w:val="Normal"/>
-        <w:rPr>
-          <w:sz w:val="24"/>
-          <w:sz w:val="24"/>
-          <w:szCs w:val="24"/>
-          <w:rFonts w:ascii="Liberation Serif" w:hAnsi="Liberation Serif" w:eastAsia="WenQuanYi Micro Hei" w:cs="Lohit Devanagari"/>
-          <w:color w:val="00000A"/>
-          <w:lang w:val="de-DE" w:eastAsia="zh-CN" w:bidi="hi-IN"/>
-        </w:rPr>
-      </w:pPr>
-      <w:r>
-        <w:rPr/>
-      </w:r>
-      <w:r/>
-    </w:p>
-    <w:p>
-      <w:pPr>
-        <w:pStyle w:val="Normal"/>
-        <w:rPr>
-          <w:sz w:val="24"/>
-          <w:sz w:val="24"/>
-          <w:szCs w:val="24"/>
-          <w:rFonts w:ascii="Liberation Serif" w:hAnsi="Liberation Serif" w:eastAsia="WenQuanYi Micro Hei" w:cs="Lohit Devanagari"/>
-          <w:color w:val="00000A"/>
-          <w:lang w:val="de-DE" w:eastAsia="zh-CN" w:bidi="hi-IN"/>
-        </w:rPr>
-      </w:pPr>
-      <w:r>
-        <w:rPr/>
-      </w:r>
-      <w:r/>
-    </w:p>
-    <w:p>
-      <w:pPr>
-        <w:pStyle w:val="Normal"/>
-        <w:rPr>
-          <w:sz w:val="24"/>
-          <w:sz w:val="24"/>
-          <w:szCs w:val="24"/>
-          <w:rFonts w:ascii="Liberation Serif" w:hAnsi="Liberation Serif" w:eastAsia="WenQuanYi Micro Hei" w:cs="Lohit Devanagari"/>
-          <w:color w:val="00000A"/>
-          <w:lang w:val="de-DE" w:eastAsia="zh-CN" w:bidi="hi-IN"/>
-        </w:rPr>
-      </w:pPr>
-      <w:r>
-        <w:rPr/>
-      </w:r>
-      <w:r/>
-    </w:p>
-    <w:p>
-      <w:pPr>
-        <w:pStyle w:val="Normal"/>
-        <w:rPr>
-          <w:sz w:val="24"/>
-          <w:sz w:val="24"/>
-          <w:szCs w:val="24"/>
-          <w:rFonts w:ascii="Liberation Serif" w:hAnsi="Liberation Serif" w:eastAsia="WenQuanYi Micro Hei" w:cs="Lohit Devanagari"/>
-          <w:color w:val="00000A"/>
-          <w:lang w:val="de-DE" w:eastAsia="zh-CN" w:bidi="hi-IN"/>
-        </w:rPr>
-      </w:pPr>
-      <w:r>
-        <w:rPr/>
-      </w:r>
-      <w:r/>
-    </w:p>
-    <w:p>
-      <w:pPr>
-        <w:pStyle w:val="Normal"/>
-        <w:rPr>
-          <w:sz w:val="24"/>
-          <w:sz w:val="24"/>
-          <w:szCs w:val="24"/>
-          <w:rFonts w:ascii="Liberation Serif" w:hAnsi="Liberation Serif" w:eastAsia="WenQuanYi Micro Hei" w:cs="Lohit Devanagari"/>
-          <w:color w:val="00000A"/>
-          <w:lang w:val="de-DE" w:eastAsia="zh-CN" w:bidi="hi-IN"/>
-        </w:rPr>
-      </w:pPr>
-      <w:r>
-        <w:rPr/>
-      </w:r>
-      <w:r/>
-    </w:p>
-    <w:p>
-      <w:pPr>
-        <w:pStyle w:val="Normal"/>
-        <w:rPr>
-          <w:sz w:val="24"/>
-          <w:sz w:val="24"/>
-          <w:szCs w:val="24"/>
-          <w:rFonts w:ascii="Liberation Serif" w:hAnsi="Liberation Serif" w:eastAsia="WenQuanYi Micro Hei" w:cs="Lohit Devanagari"/>
-          <w:color w:val="00000A"/>
-          <w:lang w:val="de-DE" w:eastAsia="zh-CN" w:bidi="hi-IN"/>
-        </w:rPr>
-      </w:pPr>
-      <w:r>
-        <w:rPr/>
-      </w:r>
-      <w:r/>
-    </w:p>
-    <w:p>
-      <w:pPr>
-        <w:pStyle w:val="Normal"/>
-        <w:rPr>
-          <w:sz w:val="24"/>
-          <w:sz w:val="24"/>
-          <w:szCs w:val="24"/>
-          <w:rFonts w:ascii="Liberation Serif" w:hAnsi="Liberation Serif" w:eastAsia="WenQuanYi Micro Hei" w:cs="Lohit Devanagari"/>
-          <w:color w:val="00000A"/>
-          <w:lang w:val="de-DE" w:eastAsia="zh-CN" w:bidi="hi-IN"/>
-        </w:rPr>
-      </w:pPr>
-      <w:r>
-        <w:rPr/>
-      </w:r>
-      <w:r/>
-    </w:p>
-    <w:p>
-      <w:pPr>
-        <w:pStyle w:val="Normal"/>
-        <w:rPr>
-          <w:sz w:val="24"/>
-          <w:sz w:val="24"/>
-          <w:szCs w:val="24"/>
-          <w:rFonts w:ascii="Liberation Serif" w:hAnsi="Liberation Serif" w:eastAsia="WenQuanYi Micro Hei" w:cs="Lohit Devanagari"/>
-          <w:color w:val="00000A"/>
-          <w:lang w:val="de-DE" w:eastAsia="zh-CN" w:bidi="hi-IN"/>
-        </w:rPr>
-      </w:pPr>
-      <w:r>
-        <w:rPr/>
-      </w:r>
-      <w:r/>
-    </w:p>
-    <w:p>
-      <w:pPr>
-        <w:pStyle w:val="Normal"/>
-        <w:rPr>
-          <w:sz w:val="24"/>
-          <w:sz w:val="24"/>
-          <w:szCs w:val="24"/>
-          <w:rFonts w:ascii="Liberation Serif" w:hAnsi="Liberation Serif" w:eastAsia="WenQuanYi Micro Hei" w:cs="Lohit Devanagari"/>
-          <w:color w:val="00000A"/>
-          <w:lang w:val="de-DE" w:eastAsia="zh-CN" w:bidi="hi-IN"/>
-        </w:rPr>
-      </w:pPr>
-      <w:r>
-        <w:rPr/>
-      </w:r>
-      <w:r/>
-    </w:p>
-    <w:p>
-      <w:pPr>
-        <w:pStyle w:val="Normal"/>
-        <w:rPr>
-          <w:sz w:val="24"/>
-          <w:sz w:val="24"/>
-          <w:szCs w:val="24"/>
-          <w:rFonts w:ascii="Liberation Serif" w:hAnsi="Liberation Serif" w:eastAsia="WenQuanYi Micro Hei" w:cs="Lohit Devanagari"/>
-          <w:color w:val="00000A"/>
-          <w:lang w:val="de-DE" w:eastAsia="zh-CN" w:bidi="hi-IN"/>
-        </w:rPr>
-      </w:pPr>
-      <w:r>
-        <w:rPr/>
-      </w:r>
-      <w:r/>
-    </w:p>
-    <w:p>
-      <w:pPr>
-        <w:pStyle w:val="Normal"/>
-        <w:rPr>
-          <w:sz w:val="24"/>
-          <w:sz w:val="24"/>
-          <w:szCs w:val="24"/>
-          <w:rFonts w:ascii="Liberation Serif" w:hAnsi="Liberation Serif" w:eastAsia="WenQuanYi Micro Hei" w:cs="Lohit Devanagari"/>
-          <w:color w:val="00000A"/>
-          <w:lang w:val="de-DE" w:eastAsia="zh-CN" w:bidi="hi-IN"/>
-        </w:rPr>
-      </w:pPr>
-      <w:r>
-        <w:rPr/>
-      </w:r>
-      <w:r/>
-    </w:p>
-    <w:p>
-      <w:pPr>
-        <w:pStyle w:val="Normal"/>
-        <w:rPr>
-          <w:sz w:val="24"/>
-          <w:sz w:val="24"/>
-          <w:szCs w:val="24"/>
-          <w:rFonts w:ascii="Liberation Serif" w:hAnsi="Liberation Serif" w:eastAsia="WenQuanYi Micro Hei" w:cs="Lohit Devanagari"/>
-          <w:color w:val="00000A"/>
-          <w:lang w:val="de-DE" w:eastAsia="zh-CN" w:bidi="hi-IN"/>
-        </w:rPr>
-      </w:pPr>
-      <w:r>
-        <w:rPr/>
-      </w:r>
-      <w:r/>
-    </w:p>
-    <w:p>
-      <w:pPr>
-        <w:pStyle w:val="Normal"/>
-        <w:rPr>
-          <w:sz w:val="24"/>
-          <w:sz w:val="24"/>
-          <w:szCs w:val="24"/>
-          <w:rFonts w:ascii="Liberation Serif" w:hAnsi="Liberation Serif" w:eastAsia="WenQuanYi Micro Hei" w:cs="Lohit Devanagari"/>
-          <w:color w:val="00000A"/>
-          <w:lang w:val="de-DE" w:eastAsia="zh-CN" w:bidi="hi-IN"/>
-        </w:rPr>
-      </w:pPr>
-      <w:r>
-        <w:rPr/>
-      </w:r>
-      <w:r/>
-    </w:p>
-    <w:p>
-      <w:pPr>
-        <w:pStyle w:val="Normal"/>
-        <w:rPr>
-          <w:sz w:val="24"/>
-          <w:sz w:val="24"/>
-          <w:szCs w:val="24"/>
-          <w:rFonts w:ascii="Liberation Serif" w:hAnsi="Liberation Serif" w:eastAsia="WenQuanYi Micro Hei" w:cs="Lohit Devanagari"/>
-          <w:color w:val="00000A"/>
-          <w:lang w:val="de-DE" w:eastAsia="zh-CN" w:bidi="hi-IN"/>
-        </w:rPr>
-      </w:pPr>
-      <w:r>
-        <w:rPr/>
-      </w:r>
-      <w:r/>
-    </w:p>
-    <w:p>
-      <w:pPr>
-        <w:pStyle w:val="Normal"/>
-        <w:rPr>
-          <w:sz w:val="24"/>
-          <w:sz w:val="24"/>
-          <w:szCs w:val="24"/>
-          <w:rFonts w:ascii="Liberation Serif" w:hAnsi="Liberation Serif" w:eastAsia="WenQuanYi Micro Hei" w:cs="Lohit Devanagari"/>
-          <w:color w:val="00000A"/>
-          <w:lang w:val="de-DE" w:eastAsia="zh-CN" w:bidi="hi-IN"/>
-        </w:rPr>
-      </w:pPr>
-      <w:r>
-        <w:rPr/>
-      </w:r>
-      <w:r/>
-    </w:p>
-    <w:p>
-      <w:pPr>
-        <w:pStyle w:val="Normal"/>
-        <w:rPr>
-          <w:sz w:val="24"/>
-          <w:sz w:val="24"/>
-          <w:szCs w:val="24"/>
-          <w:rFonts w:ascii="Liberation Serif" w:hAnsi="Liberation Serif" w:eastAsia="WenQuanYi Micro Hei" w:cs="Lohit Devanagari"/>
-          <w:color w:val="00000A"/>
-          <w:lang w:val="de-DE" w:eastAsia="zh-CN" w:bidi="hi-IN"/>
-        </w:rPr>
-      </w:pPr>
-      <w:r>
-        <w:rPr/>
-      </w:r>
-      <w:r/>
-    </w:p>
-    <w:p>
-      <w:pPr>
-        <w:pStyle w:val="Normal"/>
-        <w:rPr>
-          <w:sz w:val="24"/>
-          <w:sz w:val="24"/>
-          <w:szCs w:val="24"/>
-          <w:rFonts w:ascii="Liberation Serif" w:hAnsi="Liberation Serif" w:eastAsia="WenQuanYi Micro Hei" w:cs="Lohit Devanagari"/>
-          <w:color w:val="00000A"/>
-          <w:lang w:val="de-DE" w:eastAsia="zh-CN" w:bidi="hi-IN"/>
-        </w:rPr>
-      </w:pPr>
-      <w:r>
-        <w:rPr/>
-      </w:r>
-      <w:r/>
-    </w:p>
-    <w:p>
-      <w:pPr>
-        <w:pStyle w:val="Normal"/>
-        <w:rPr>
-          <w:sz w:val="24"/>
-          <w:sz w:val="24"/>
-          <w:szCs w:val="24"/>
-          <w:rFonts w:ascii="Liberation Serif" w:hAnsi="Liberation Serif" w:eastAsia="WenQuanYi Micro Hei" w:cs="Lohit Devanagari"/>
-          <w:color w:val="00000A"/>
-          <w:lang w:val="de-DE" w:eastAsia="zh-CN" w:bidi="hi-IN"/>
-        </w:rPr>
-      </w:pPr>
-      <w:r>
-        <w:rPr/>
+        <w:rPr>
+          <w:rFonts w:eastAsia="WenQuanYi Micro Hei" w:cs="Lohit Devanagari"/>
+          <w:color w:val="00000A"/>
+          <w:sz w:val="24"/>
+          <w:szCs w:val="24"/>
+          <w:lang w:val="de-DE" w:eastAsia="zh-CN" w:bidi="hi-IN"/>
+        </w:rPr>
+      </w:r>
+      <w:r/>
+    </w:p>
+    <w:p>
+      <w:pPr>
+        <w:pStyle w:val="Normal"/>
+        <w:rPr>
+          <w:sz w:val="24"/>
+          <w:sz w:val="24"/>
+          <w:szCs w:val="24"/>
+          <w:rFonts w:ascii="Liberation Serif" w:hAnsi="Liberation Serif" w:eastAsia="WenQuanYi Micro Hei" w:cs="Lohit Devanagari"/>
+          <w:color w:val="00000A"/>
+          <w:lang w:val="de-DE" w:eastAsia="zh-CN" w:bidi="hi-IN"/>
+        </w:rPr>
+      </w:pPr>
+      <w:r>
+        <w:rPr>
+          <w:rFonts w:eastAsia="WenQuanYi Micro Hei" w:cs="Lohit Devanagari"/>
+          <w:color w:val="00000A"/>
+          <w:sz w:val="24"/>
+          <w:szCs w:val="24"/>
+          <w:lang w:val="de-DE" w:eastAsia="zh-CN" w:bidi="hi-IN"/>
+        </w:rPr>
+      </w:r>
+      <w:r/>
+    </w:p>
+    <w:p>
+      <w:pPr>
+        <w:pStyle w:val="Normal"/>
+        <w:rPr>
+          <w:sz w:val="24"/>
+          <w:sz w:val="24"/>
+          <w:szCs w:val="24"/>
+          <w:rFonts w:ascii="Liberation Serif" w:hAnsi="Liberation Serif" w:eastAsia="WenQuanYi Micro Hei" w:cs="Lohit Devanagari"/>
+          <w:color w:val="00000A"/>
+          <w:lang w:val="de-DE" w:eastAsia="zh-CN" w:bidi="hi-IN"/>
+        </w:rPr>
+      </w:pPr>
+      <w:r>
+        <w:rPr>
+          <w:rFonts w:eastAsia="WenQuanYi Micro Hei" w:cs="Lohit Devanagari"/>
+          <w:color w:val="00000A"/>
+          <w:sz w:val="24"/>
+          <w:szCs w:val="24"/>
+          <w:lang w:val="de-DE" w:eastAsia="zh-CN" w:bidi="hi-IN"/>
+        </w:rPr>
+      </w:r>
+      <w:r/>
+    </w:p>
+    <w:p>
+      <w:pPr>
+        <w:pStyle w:val="Normal"/>
+        <w:rPr>
+          <w:sz w:val="24"/>
+          <w:sz w:val="24"/>
+          <w:szCs w:val="24"/>
+          <w:rFonts w:ascii="Liberation Serif" w:hAnsi="Liberation Serif" w:eastAsia="WenQuanYi Micro Hei" w:cs="Lohit Devanagari"/>
+          <w:color w:val="00000A"/>
+          <w:lang w:val="de-DE" w:eastAsia="zh-CN" w:bidi="hi-IN"/>
+        </w:rPr>
+      </w:pPr>
+      <w:r>
+        <w:rPr>
+          <w:rFonts w:eastAsia="WenQuanYi Micro Hei" w:cs="Lohit Devanagari"/>
+          <w:color w:val="00000A"/>
+          <w:sz w:val="24"/>
+          <w:szCs w:val="24"/>
+          <w:lang w:val="de-DE" w:eastAsia="zh-CN" w:bidi="hi-IN"/>
+        </w:rPr>
+      </w:r>
+      <w:r/>
+    </w:p>
+    <w:p>
+      <w:pPr>
+        <w:pStyle w:val="Normal"/>
+        <w:rPr>
+          <w:sz w:val="24"/>
+          <w:sz w:val="24"/>
+          <w:szCs w:val="24"/>
+          <w:rFonts w:ascii="Liberation Serif" w:hAnsi="Liberation Serif" w:eastAsia="WenQuanYi Micro Hei" w:cs="Lohit Devanagari"/>
+          <w:color w:val="00000A"/>
+          <w:lang w:val="de-DE" w:eastAsia="zh-CN" w:bidi="hi-IN"/>
+        </w:rPr>
+      </w:pPr>
+      <w:r>
+        <w:rPr>
+          <w:rFonts w:eastAsia="WenQuanYi Micro Hei" w:cs="Lohit Devanagari"/>
+          <w:color w:val="00000A"/>
+          <w:sz w:val="24"/>
+          <w:szCs w:val="24"/>
+          <w:lang w:val="de-DE" w:eastAsia="zh-CN" w:bidi="hi-IN"/>
+        </w:rPr>
+      </w:r>
+      <w:r/>
+    </w:p>
+    <w:p>
+      <w:pPr>
+        <w:pStyle w:val="Normal"/>
+        <w:rPr>
+          <w:sz w:val="24"/>
+          <w:sz w:val="24"/>
+          <w:szCs w:val="24"/>
+          <w:rFonts w:ascii="Liberation Serif" w:hAnsi="Liberation Serif" w:eastAsia="WenQuanYi Micro Hei" w:cs="Lohit Devanagari"/>
+          <w:color w:val="00000A"/>
+          <w:lang w:val="de-DE" w:eastAsia="zh-CN" w:bidi="hi-IN"/>
+        </w:rPr>
+      </w:pPr>
+      <w:r>
+        <w:rPr>
+          <w:rFonts w:eastAsia="WenQuanYi Micro Hei" w:cs="Lohit Devanagari"/>
+          <w:color w:val="00000A"/>
+          <w:sz w:val="24"/>
+          <w:szCs w:val="24"/>
+          <w:lang w:val="de-DE" w:eastAsia="zh-CN" w:bidi="hi-IN"/>
+        </w:rPr>
+      </w:r>
+      <w:r/>
+    </w:p>
+    <w:p>
+      <w:pPr>
+        <w:pStyle w:val="Normal"/>
+        <w:rPr>
+          <w:sz w:val="24"/>
+          <w:sz w:val="24"/>
+          <w:szCs w:val="24"/>
+          <w:rFonts w:ascii="Liberation Serif" w:hAnsi="Liberation Serif" w:eastAsia="WenQuanYi Micro Hei" w:cs="Lohit Devanagari"/>
+          <w:color w:val="00000A"/>
+          <w:lang w:val="de-DE" w:eastAsia="zh-CN" w:bidi="hi-IN"/>
+        </w:rPr>
+      </w:pPr>
+      <w:r>
+        <w:rPr>
+          <w:rFonts w:eastAsia="WenQuanYi Micro Hei" w:cs="Lohit Devanagari"/>
+          <w:color w:val="00000A"/>
+          <w:sz w:val="24"/>
+          <w:szCs w:val="24"/>
+          <w:lang w:val="de-DE" w:eastAsia="zh-CN" w:bidi="hi-IN"/>
+        </w:rPr>
+      </w:r>
+      <w:r/>
+    </w:p>
+    <w:p>
+      <w:pPr>
+        <w:pStyle w:val="Normal"/>
+        <w:rPr>
+          <w:sz w:val="24"/>
+          <w:sz w:val="24"/>
+          <w:szCs w:val="24"/>
+          <w:rFonts w:ascii="Liberation Serif" w:hAnsi="Liberation Serif" w:eastAsia="WenQuanYi Micro Hei" w:cs="Lohit Devanagari"/>
+          <w:color w:val="00000A"/>
+          <w:lang w:val="de-DE" w:eastAsia="zh-CN" w:bidi="hi-IN"/>
+        </w:rPr>
+      </w:pPr>
+      <w:r>
+        <w:rPr>
+          <w:rFonts w:eastAsia="WenQuanYi Micro Hei" w:cs="Lohit Devanagari"/>
+          <w:color w:val="00000A"/>
+          <w:sz w:val="24"/>
+          <w:szCs w:val="24"/>
+          <w:lang w:val="de-DE" w:eastAsia="zh-CN" w:bidi="hi-IN"/>
+        </w:rPr>
+      </w:r>
+      <w:r/>
+    </w:p>
+    <w:p>
+      <w:pPr>
+        <w:pStyle w:val="Normal"/>
+        <w:rPr>
+          <w:sz w:val="24"/>
+          <w:sz w:val="24"/>
+          <w:szCs w:val="24"/>
+          <w:rFonts w:ascii="Liberation Serif" w:hAnsi="Liberation Serif" w:eastAsia="WenQuanYi Micro Hei" w:cs="Lohit Devanagari"/>
+          <w:color w:val="00000A"/>
+          <w:lang w:val="de-DE" w:eastAsia="zh-CN" w:bidi="hi-IN"/>
+        </w:rPr>
+      </w:pPr>
+      <w:r>
+        <w:rPr>
+          <w:rFonts w:eastAsia="WenQuanYi Micro Hei" w:cs="Lohit Devanagari"/>
+          <w:color w:val="00000A"/>
+          <w:sz w:val="24"/>
+          <w:szCs w:val="24"/>
+          <w:lang w:val="de-DE" w:eastAsia="zh-CN" w:bidi="hi-IN"/>
+        </w:rPr>
+      </w:r>
+      <w:r/>
+    </w:p>
+    <w:p>
+      <w:pPr>
+        <w:pStyle w:val="Normal"/>
+        <w:rPr>
+          <w:sz w:val="24"/>
+          <w:sz w:val="24"/>
+          <w:szCs w:val="24"/>
+          <w:rFonts w:ascii="Liberation Serif" w:hAnsi="Liberation Serif" w:eastAsia="WenQuanYi Micro Hei" w:cs="Lohit Devanagari"/>
+          <w:color w:val="00000A"/>
+          <w:lang w:val="de-DE" w:eastAsia="zh-CN" w:bidi="hi-IN"/>
+        </w:rPr>
+      </w:pPr>
+      <w:r>
+        <w:rPr>
+          <w:rFonts w:eastAsia="WenQuanYi Micro Hei" w:cs="Lohit Devanagari"/>
+          <w:color w:val="00000A"/>
+          <w:sz w:val="24"/>
+          <w:szCs w:val="24"/>
+          <w:lang w:val="de-DE" w:eastAsia="zh-CN" w:bidi="hi-IN"/>
+        </w:rPr>
+      </w:r>
+      <w:r/>
+    </w:p>
+    <w:p>
+      <w:pPr>
+        <w:pStyle w:val="Normal"/>
+        <w:rPr>
+          <w:sz w:val="24"/>
+          <w:sz w:val="24"/>
+          <w:szCs w:val="24"/>
+          <w:rFonts w:ascii="Liberation Serif" w:hAnsi="Liberation Serif" w:eastAsia="WenQuanYi Micro Hei" w:cs="Lohit Devanagari"/>
+          <w:color w:val="00000A"/>
+          <w:lang w:val="de-DE" w:eastAsia="zh-CN" w:bidi="hi-IN"/>
+        </w:rPr>
+      </w:pPr>
+      <w:r>
+        <w:rPr>
+          <w:rFonts w:eastAsia="WenQuanYi Micro Hei" w:cs="Lohit Devanagari"/>
+          <w:color w:val="00000A"/>
+          <w:sz w:val="24"/>
+          <w:szCs w:val="24"/>
+          <w:lang w:val="de-DE" w:eastAsia="zh-CN" w:bidi="hi-IN"/>
+        </w:rPr>
+      </w:r>
+      <w:r/>
+    </w:p>
+    <w:p>
+      <w:pPr>
+        <w:pStyle w:val="Normal"/>
+        <w:rPr>
+          <w:sz w:val="24"/>
+          <w:sz w:val="24"/>
+          <w:szCs w:val="24"/>
+          <w:rFonts w:ascii="Liberation Serif" w:hAnsi="Liberation Serif" w:eastAsia="WenQuanYi Micro Hei" w:cs="Lohit Devanagari"/>
+          <w:color w:val="00000A"/>
+          <w:lang w:val="de-DE" w:eastAsia="zh-CN" w:bidi="hi-IN"/>
+        </w:rPr>
+      </w:pPr>
+      <w:r>
+        <w:rPr>
+          <w:rFonts w:eastAsia="WenQuanYi Micro Hei" w:cs="Lohit Devanagari"/>
+          <w:color w:val="00000A"/>
+          <w:sz w:val="24"/>
+          <w:szCs w:val="24"/>
+          <w:lang w:val="de-DE" w:eastAsia="zh-CN" w:bidi="hi-IN"/>
+        </w:rPr>
+      </w:r>
+      <w:r/>
+    </w:p>
+    <w:p>
+      <w:pPr>
+        <w:pStyle w:val="Normal"/>
+        <w:rPr>
+          <w:sz w:val="24"/>
+          <w:sz w:val="24"/>
+          <w:szCs w:val="24"/>
+          <w:rFonts w:ascii="Liberation Serif" w:hAnsi="Liberation Serif" w:eastAsia="WenQuanYi Micro Hei" w:cs="Lohit Devanagari"/>
+          <w:color w:val="00000A"/>
+          <w:lang w:val="de-DE" w:eastAsia="zh-CN" w:bidi="hi-IN"/>
+        </w:rPr>
+      </w:pPr>
+      <w:r>
+        <w:rPr>
+          <w:rFonts w:eastAsia="WenQuanYi Micro Hei" w:cs="Lohit Devanagari"/>
+          <w:color w:val="00000A"/>
+          <w:sz w:val="24"/>
+          <w:szCs w:val="24"/>
+          <w:lang w:val="de-DE" w:eastAsia="zh-CN" w:bidi="hi-IN"/>
+        </w:rPr>
+      </w:r>
+      <w:r/>
+    </w:p>
+    <w:p>
+      <w:pPr>
+        <w:pStyle w:val="Normal"/>
+        <w:rPr>
+          <w:sz w:val="24"/>
+          <w:sz w:val="24"/>
+          <w:szCs w:val="24"/>
+          <w:rFonts w:ascii="Liberation Serif" w:hAnsi="Liberation Serif" w:eastAsia="WenQuanYi Micro Hei" w:cs="Lohit Devanagari"/>
+          <w:color w:val="00000A"/>
+          <w:lang w:val="de-DE" w:eastAsia="zh-CN" w:bidi="hi-IN"/>
+        </w:rPr>
+      </w:pPr>
+      <w:r>
+        <w:rPr>
+          <w:rFonts w:eastAsia="WenQuanYi Micro Hei" w:cs="Lohit Devanagari"/>
+          <w:color w:val="00000A"/>
+          <w:sz w:val="24"/>
+          <w:szCs w:val="24"/>
+          <w:lang w:val="de-DE" w:eastAsia="zh-CN" w:bidi="hi-IN"/>
+        </w:rPr>
+      </w:r>
+      <w:r/>
+    </w:p>
+    <w:p>
+      <w:pPr>
+        <w:pStyle w:val="Normal"/>
+        <w:rPr>
+          <w:sz w:val="24"/>
+          <w:sz w:val="24"/>
+          <w:szCs w:val="24"/>
+          <w:rFonts w:ascii="Liberation Serif" w:hAnsi="Liberation Serif" w:eastAsia="WenQuanYi Micro Hei" w:cs="Lohit Devanagari"/>
+          <w:color w:val="00000A"/>
+          <w:lang w:val="de-DE" w:eastAsia="zh-CN" w:bidi="hi-IN"/>
+        </w:rPr>
+      </w:pPr>
+      <w:r>
+        <w:rPr>
+          <w:rFonts w:eastAsia="WenQuanYi Micro Hei" w:cs="Lohit Devanagari"/>
+          <w:color w:val="00000A"/>
+          <w:sz w:val="24"/>
+          <w:szCs w:val="24"/>
+          <w:lang w:val="de-DE" w:eastAsia="zh-CN" w:bidi="hi-IN"/>
+        </w:rPr>
+      </w:r>
+      <w:r/>
+    </w:p>
+    <w:p>
+      <w:pPr>
+        <w:pStyle w:val="Normal"/>
+        <w:rPr>
+          <w:sz w:val="24"/>
+          <w:sz w:val="24"/>
+          <w:szCs w:val="24"/>
+          <w:rFonts w:ascii="Liberation Serif" w:hAnsi="Liberation Serif" w:eastAsia="WenQuanYi Micro Hei" w:cs="Lohit Devanagari"/>
+          <w:color w:val="00000A"/>
+          <w:lang w:val="de-DE" w:eastAsia="zh-CN" w:bidi="hi-IN"/>
+        </w:rPr>
+      </w:pPr>
+      <w:r>
+        <w:rPr>
+          <w:rFonts w:eastAsia="WenQuanYi Micro Hei" w:cs="Lohit Devanagari"/>
+          <w:color w:val="00000A"/>
+          <w:sz w:val="24"/>
+          <w:szCs w:val="24"/>
+          <w:lang w:val="de-DE" w:eastAsia="zh-CN" w:bidi="hi-IN"/>
+        </w:rPr>
+      </w:r>
+      <w:r/>
+    </w:p>
+    <w:p>
+      <w:pPr>
+        <w:pStyle w:val="Normal"/>
+        <w:rPr>
+          <w:sz w:val="24"/>
+          <w:sz w:val="24"/>
+          <w:szCs w:val="24"/>
+          <w:rFonts w:ascii="Liberation Serif" w:hAnsi="Liberation Serif" w:eastAsia="WenQuanYi Micro Hei" w:cs="Lohit Devanagari"/>
+          <w:color w:val="00000A"/>
+          <w:lang w:val="de-DE" w:eastAsia="zh-CN" w:bidi="hi-IN"/>
+        </w:rPr>
+      </w:pPr>
+      <w:r>
+        <w:rPr>
+          <w:rFonts w:eastAsia="WenQuanYi Micro Hei" w:cs="Lohit Devanagari"/>
+          <w:color w:val="00000A"/>
+          <w:sz w:val="24"/>
+          <w:szCs w:val="24"/>
+          <w:lang w:val="de-DE" w:eastAsia="zh-CN" w:bidi="hi-IN"/>
+        </w:rPr>
+      </w:r>
+      <w:r/>
+    </w:p>
+    <w:p>
+      <w:pPr>
+        <w:pStyle w:val="Normal"/>
+        <w:rPr>
+          <w:sz w:val="24"/>
+          <w:sz w:val="24"/>
+          <w:szCs w:val="24"/>
+          <w:rFonts w:ascii="Liberation Serif" w:hAnsi="Liberation Serif" w:eastAsia="WenQuanYi Micro Hei" w:cs="Lohit Devanagari"/>
+          <w:color w:val="00000A"/>
+          <w:lang w:val="de-DE" w:eastAsia="zh-CN" w:bidi="hi-IN"/>
+        </w:rPr>
+      </w:pPr>
+      <w:r>
+        <w:rPr>
+          <w:rFonts w:eastAsia="WenQuanYi Micro Hei" w:cs="Lohit Devanagari"/>
+          <w:color w:val="00000A"/>
+          <w:sz w:val="24"/>
+          <w:szCs w:val="24"/>
+          <w:lang w:val="de-DE" w:eastAsia="zh-CN" w:bidi="hi-IN"/>
+        </w:rPr>
+      </w:r>
+      <w:r/>
+    </w:p>
+    <w:p>
+      <w:pPr>
+        <w:pStyle w:val="Normal"/>
+        <w:rPr>
+          <w:sz w:val="24"/>
+          <w:sz w:val="24"/>
+          <w:szCs w:val="24"/>
+          <w:rFonts w:ascii="Liberation Serif" w:hAnsi="Liberation Serif" w:eastAsia="WenQuanYi Micro Hei" w:cs="Lohit Devanagari"/>
+          <w:color w:val="00000A"/>
+          <w:lang w:val="de-DE" w:eastAsia="zh-CN" w:bidi="hi-IN"/>
+        </w:rPr>
+      </w:pPr>
+      <w:r>
+        <w:rPr>
+          <w:rFonts w:eastAsia="WenQuanYi Micro Hei" w:cs="Lohit Devanagari"/>
+          <w:color w:val="00000A"/>
+          <w:sz w:val="24"/>
+          <w:szCs w:val="24"/>
+          <w:lang w:val="de-DE" w:eastAsia="zh-CN" w:bidi="hi-IN"/>
+        </w:rPr>
+      </w:r>
+      <w:r/>
+    </w:p>
+    <w:p>
+      <w:pPr>
+        <w:pStyle w:val="Normal"/>
+        <w:rPr>
+          <w:sz w:val="24"/>
+          <w:sz w:val="24"/>
+          <w:szCs w:val="24"/>
+          <w:rFonts w:ascii="Liberation Serif" w:hAnsi="Liberation Serif" w:eastAsia="WenQuanYi Micro Hei" w:cs="Lohit Devanagari"/>
+          <w:color w:val="00000A"/>
+          <w:lang w:val="de-DE" w:eastAsia="zh-CN" w:bidi="hi-IN"/>
+        </w:rPr>
+      </w:pPr>
+      <w:r>
+        <w:rPr>
+          <w:rFonts w:eastAsia="WenQuanYi Micro Hei" w:cs="Lohit Devanagari"/>
+          <w:color w:val="00000A"/>
+          <w:sz w:val="24"/>
+          <w:szCs w:val="24"/>
+          <w:lang w:val="de-DE" w:eastAsia="zh-CN" w:bidi="hi-IN"/>
+        </w:rPr>
       </w:r>
       <w:r/>
     </w:p>
@@ -1102,7 +1257,13 @@
         </w:rPr>
       </w:pPr>
       <w:r>
-        <w:rPr/>
+        <w:rPr>
+          <w:rFonts w:eastAsia="WenQuanYi Micro Hei" w:cs="Lohit Devanagari"/>
+          <w:color w:val="00000A"/>
+          <w:sz w:val="24"/>
+          <w:szCs w:val="24"/>
+          <w:lang w:val="de-DE" w:eastAsia="zh-CN" w:bidi="hi-IN"/>
+        </w:rPr>
         <w:drawing>
           <wp:anchor behindDoc="0" distT="0" distB="0" distL="0" distR="0" simplePos="0" locked="0" layoutInCell="1" allowOverlap="1" relativeHeight="4">
             <wp:simplePos x="0" y="0"/>
@@ -1169,7 +1330,7 @@
           <w:sz w:val="32"/>
           <w:szCs w:val="32"/>
         </w:rPr>
-        <w:t>→</w:t>
+        <w:t xml:space="preserve">→ </w:t>
       </w:r>
       <w:r>
         <w:rPr>
@@ -1178,15 +1339,6 @@
           <w:sz w:val="32"/>
           <w:szCs w:val="32"/>
         </w:rPr>
-        <w:t xml:space="preserve"> </w:t>
-      </w:r>
-      <w:r>
-        <w:rPr>
-          <w:b/>
-          <w:bCs/>
-          <w:sz w:val="32"/>
-          <w:szCs w:val="32"/>
-        </w:rPr>
         <w:t>Task 6:</w:t>
       </w:r>
       <w:r/>
@@ -1198,30 +1350,7 @@
       <w:r>
         <w:rPr/>
         <w:tab/>
-      </w:r>
-      <w:r>
-        <w:rPr/>
-        <w:t>Der Aufruf</w:t>
-      </w:r>
-      <w:r>
-        <w:rPr/>
-        <w:t xml:space="preserve"> „private“ </w:t>
-      </w:r>
-      <w:r>
-        <w:rPr/>
-        <w:t xml:space="preserve">erzeugt für </w:t>
-      </w:r>
-      <w:r>
-        <w:rPr/>
-        <w:t>jede</w:t>
-      </w:r>
-      <w:r>
-        <w:rPr/>
-        <w:t>n</w:t>
-      </w:r>
-      <w:r>
-        <w:rPr/>
-        <w:t xml:space="preserve"> Thread eine eigene private variable a die jedoch </w:t>
+        <w:t xml:space="preserve">Der Aufruf „private“ erzeugt für jeden Thread eine eigene private variable a die jedoch </w:t>
       </w:r>
       <w:r>
         <w:rPr>
@@ -1233,25 +1362,9 @@
       </w:r>
       <w:r>
         <w:rPr/>
-        <w:t xml:space="preserve"> </w:t>
-      </w:r>
-      <w:r>
-        <w:rPr/>
-        <w:t xml:space="preserve">ist </w:t>
-      </w:r>
-      <w:r>
-        <w:rPr/>
-        <w:t xml:space="preserve">(„firstprivate“ übernimmt zuvor beinhaltete Werte mit in den parallelen </w:t>
+        <w:t xml:space="preserve"> ist („firstprivate“ übernimmt zuvor beinhaltete Werte mit in den parallelen </w:t>
         <w:tab/>
-        <w:t>Aufruf). D</w:t>
-      </w:r>
-      <w:r>
-        <w:rPr/>
-        <w:t>ie</w:t>
-      </w:r>
-      <w:r>
-        <w:rPr/>
-        <w:t xml:space="preserve">s führt somit zu einem Fehler beim inkrementierten.  </w:t>
+        <w:t xml:space="preserve">Aufruf). Dies führt somit zu einem Fehler beim inkrementierten.  </w:t>
       </w:r>
       <w:r/>
     </w:p>
@@ -1763,6 +1876,18 @@
   </w:style>
   <w:style w:type="character" w:styleId="ListLabel4">
     <w:name w:val="ListLabel 4"/>
+    <w:rPr>
+      <w:rFonts w:cs="Symbol"/>
+    </w:rPr>
+  </w:style>
+  <w:style w:type="character" w:styleId="ListLabel5">
+    <w:name w:val="ListLabel 5"/>
+    <w:rPr>
+      <w:rFonts w:cs="OpenSymbol"/>
+    </w:rPr>
+  </w:style>
+  <w:style w:type="character" w:styleId="ListLabel6">
+    <w:name w:val="ListLabel 6"/>
     <w:rPr>
       <w:rFonts w:cs="Symbol"/>
     </w:rPr>

</xml_diff>